<commit_message>
Synchronisation (ajout et retrait de couches) de la vue additionnelle et de la vue principale.
Verrouillage du menu projet et file tool bar de qgis (pas de sauvegarde de
projet qgis pendant les phases de saisie)

Mise en conformité code source  (pylint)

Maj documentation en ligne.
</commit_message>
<xml_diff>
--- a/docs/TraiNminaTor-FAQ.docx
+++ b/docs/TraiNminaTor-FAQ.docx
@@ -418,13 +418,6 @@
     </w:p>
     <w:p>
       <w:pPr>
-        <w:rPr>
-          <w:u w:val="single"/>
-        </w:rPr>
-      </w:pPr>
-    </w:p>
-    <w:p>
-      <w:pPr>
         <w:shd w:val="clear" w:color="auto" w:fill="D9D9D9" w:themeFill="background1" w:themeFillShade="D9"/>
         <w:rPr>
           <w:b/>
@@ -615,9 +608,6 @@
         </w:numPr>
       </w:pPr>
       <w:r>
-        <w:t xml:space="preserve">hachuré </w:t>
-      </w:r>
-      <w:r>
         <w:t>orange : ce qui n’est pas saisi</w:t>
       </w:r>
     </w:p>
@@ -663,11 +653,6 @@
     </w:p>
     <w:p>
       <w:pPr>
-        <w:ind w:left="1080"/>
-      </w:pPr>
-    </w:p>
-    <w:p>
-      <w:pPr>
         <w:shd w:val="clear" w:color="auto" w:fill="D9D9D9" w:themeFill="background1" w:themeFillShade="D9"/>
         <w:rPr>
           <w:b/>
@@ -685,7 +670,6 @@
         <w:t>Oui, dans les couches LABELD_DATA.</w:t>
       </w:r>
     </w:p>
-    <w:p/>
     <w:p>
       <w:pPr>
         <w:shd w:val="clear" w:color="auto" w:fill="D9D9D9" w:themeFill="background1" w:themeFillShade="D9"/>
@@ -713,27 +697,22 @@
       </w:r>
     </w:p>
     <w:p>
-      <w:pPr>
+      <w:r>
+        <w:t xml:space="preserve">Dans le dossier du projet : les sous-dossiers </w:t>
+      </w:r>
+      <w:r>
         <w:rPr>
           <w:i/>
         </w:rPr>
-      </w:pPr>
-      <w:r>
-        <w:t xml:space="preserve">Dans le dossier du projet : les sous-dossiers </w:t>
+        <w:t>LABELED_DATA</w:t>
+      </w:r>
+      <w:r>
+        <w:t xml:space="preserve"> et </w:t>
       </w:r>
       <w:r>
         <w:rPr>
           <w:i/>
         </w:rPr>
-        <w:t>LABELED_DATA</w:t>
-      </w:r>
-      <w:r>
-        <w:t xml:space="preserve"> et </w:t>
-      </w:r>
-      <w:r>
-        <w:rPr>
-          <w:i/>
-        </w:rPr>
         <w:t>FINAL_DATA</w:t>
       </w:r>
       <w:r>
@@ -746,7 +725,6 @@
         <w:t>Ce sont les seuls dossiers dans lesquels des données sont écrites.</w:t>
       </w:r>
     </w:p>
-    <w:p/>
     <w:p>
       <w:pPr>
         <w:shd w:val="clear" w:color="auto" w:fill="D9D9D9" w:themeFill="background1" w:themeFillShade="D9"/>
@@ -783,28 +761,13 @@
     </w:p>
     <w:p>
       <w:r>
-        <w:t xml:space="preserve">Non. </w:t>
-      </w:r>
-      <w:r>
-        <w:rPr>
-          <w:b/>
-        </w:rPr>
-        <w:t>Avant de fermer le plugin</w:t>
-      </w:r>
-      <w:r>
-        <w:rPr>
-          <w:b/>
-        </w:rPr>
+        <w:t>Non. Avant de fermer le plugin</w:t>
+      </w:r>
+      <w:r>
         <w:t>,</w:t>
       </w:r>
       <w:r>
-        <w:rPr>
-          <w:b/>
-        </w:rPr>
-        <w:t xml:space="preserve"> bien faire ECHAP pour enlever toute sélection en cours, puis STOP</w:t>
-      </w:r>
-      <w:r>
-        <w:t xml:space="preserve">. Ne pas sauvegarder le projet quand </w:t>
+        <w:t xml:space="preserve"> bien faire ECHAP pour enlever toute sélection en cours, puis STOP. Ne pas sauvegarder le projet quand </w:t>
       </w:r>
       <w:proofErr w:type="spellStart"/>
       <w:r>
@@ -821,397 +784,10 @@
       <w:proofErr w:type="spellEnd"/>
       <w:r>
         <w:t xml:space="preserve"> dont on a parfaitement conscience).</w:t>
-      </w:r>
-    </w:p>
-    <w:p/>
-    <w:p>
-      <w:pPr>
-        <w:shd w:val="clear" w:color="auto" w:fill="D9D9D9" w:themeFill="background1" w:themeFillShade="D9"/>
-        <w:rPr>
-          <w:b/>
-        </w:rPr>
-      </w:pPr>
-      <w:r>
-        <w:rPr>
-          <w:b/>
-        </w:rPr>
-        <w:t>Je me suis trompé de code quand j’ai affecté un label, comment faire ?</w:t>
-      </w:r>
-    </w:p>
-    <w:p>
-      <w:r>
-        <w:t>Si on a effectué une affectation malencontreuse (après avoir réalisé le clic-droit) :</w:t>
-      </w:r>
-    </w:p>
-    <w:p>
-      <w:pPr>
-        <w:pStyle w:val="Paragraphedeliste"/>
-        <w:numPr>
-          <w:ilvl w:val="0"/>
-          <w:numId w:val="3"/>
-        </w:numPr>
-      </w:pPr>
-      <w:r>
-        <w:t xml:space="preserve">Utiliser </w:t>
-      </w:r>
-      <w:proofErr w:type="spellStart"/>
-      <w:r>
-        <w:t>Delete</w:t>
-      </w:r>
-      <w:proofErr w:type="spellEnd"/>
-      <w:r>
-        <w:t xml:space="preserve"> </w:t>
-      </w:r>
-      <w:proofErr w:type="spellStart"/>
-      <w:r>
-        <w:t>Current</w:t>
-      </w:r>
-      <w:proofErr w:type="spellEnd"/>
-      <w:r>
-        <w:t xml:space="preserve"> + Stri</w:t>
-      </w:r>
-      <w:r>
-        <w:t>ct</w:t>
-      </w:r>
-      <w:r>
-        <w:t>-</w:t>
-      </w:r>
-      <w:proofErr w:type="spellStart"/>
-      <w:r>
-        <w:t>Polygon</w:t>
-      </w:r>
-      <w:proofErr w:type="spellEnd"/>
-      <w:r>
-        <w:t xml:space="preserve"> pour vider l’affectation</w:t>
-      </w:r>
-      <w:r>
-        <w:t xml:space="preserve"> (en choisissant comme classe la classe erronée). L’association des deux outils est la plus efficace pour sélectionner un groupe de polygones de même label, sans déborder.</w:t>
-      </w:r>
-    </w:p>
-    <w:p>
-      <w:pPr>
-        <w:pStyle w:val="Paragraphedeliste"/>
-        <w:numPr>
-          <w:ilvl w:val="0"/>
-          <w:numId w:val="3"/>
-        </w:numPr>
-      </w:pPr>
-      <w:r>
-        <w:t xml:space="preserve">Recommencer la sélection puis l’affectation avec le bon code. Bien penser à choisir le bouton </w:t>
-      </w:r>
-      <w:proofErr w:type="spellStart"/>
-      <w:r>
-        <w:rPr>
-          <w:i/>
-        </w:rPr>
-        <w:t>Labeling</w:t>
-      </w:r>
-      <w:proofErr w:type="spellEnd"/>
-      <w:r>
-        <w:t xml:space="preserve"> à la place de </w:t>
-      </w:r>
-      <w:proofErr w:type="spellStart"/>
-      <w:r>
-        <w:rPr>
-          <w:i/>
-        </w:rPr>
-        <w:t>Delete</w:t>
-      </w:r>
-      <w:proofErr w:type="spellEnd"/>
-      <w:r>
-        <w:rPr>
-          <w:i/>
-        </w:rPr>
-        <w:t xml:space="preserve"> </w:t>
-      </w:r>
-      <w:proofErr w:type="spellStart"/>
-      <w:r>
-        <w:rPr>
-          <w:i/>
-        </w:rPr>
-        <w:t>Current</w:t>
-      </w:r>
-      <w:proofErr w:type="spellEnd"/>
-      <w:r>
-        <w:t>.</w:t>
-      </w:r>
-    </w:p>
-    <w:p/>
-    <w:p>
-      <w:pPr>
-        <w:shd w:val="clear" w:color="auto" w:fill="D9D9D9" w:themeFill="background1" w:themeFillShade="D9"/>
-        <w:rPr>
-          <w:b/>
-        </w:rPr>
-      </w:pPr>
-      <w:r>
-        <w:rPr>
-          <w:b/>
-        </w:rPr>
-        <w:t>En manipulant la glissière (ou TAB), je souhaite n’afficher que le niveau courant de la pyramide, et non pas le niveau courant et les niveaux inférieurs</w:t>
-      </w:r>
-    </w:p>
-    <w:p>
-      <w:r>
-        <w:t>Sortir du plugin (faire Stop avant).</w:t>
-      </w:r>
-    </w:p>
-    <w:p>
-      <w:r>
-        <w:t xml:space="preserve">Dans </w:t>
-      </w:r>
-      <w:proofErr w:type="spellStart"/>
-      <w:r>
-        <w:t>QGis</w:t>
-      </w:r>
-      <w:proofErr w:type="spellEnd"/>
-      <w:r>
-        <w:t> : dans le gestionnaire de couche, faire un clic-droit sur le groupe LABELED_DATA.</w:t>
-      </w:r>
-    </w:p>
-    <w:p>
-      <w:r>
-        <w:t>Cocher « Groupe mutuellement exclusif ».</w:t>
-      </w:r>
-    </w:p>
-    <w:p>
-      <w:r>
-        <w:t xml:space="preserve">Enregistrer le projet </w:t>
-      </w:r>
-      <w:proofErr w:type="spellStart"/>
-      <w:r>
-        <w:t>QGis</w:t>
-      </w:r>
-      <w:proofErr w:type="spellEnd"/>
-      <w:r>
-        <w:t xml:space="preserve"> pour une prise en compte la prochaine fois</w:t>
-      </w:r>
-      <w:r>
-        <w:t>.</w:t>
-      </w:r>
-    </w:p>
-    <w:p>
-      <w:r>
-        <w:t xml:space="preserve">Observer le comportement dans le plugin. Attention, on ne voit plus la symbolisation des niveaux inférieurs, ce qui est </w:t>
-      </w:r>
-      <w:proofErr w:type="spellStart"/>
-      <w:r>
-        <w:t>piégeux</w:t>
-      </w:r>
-      <w:proofErr w:type="spellEnd"/>
-      <w:r>
-        <w:t>.</w:t>
-      </w:r>
-    </w:p>
-    <w:p>
-      <w:r>
-        <w:rPr>
-          <w:noProof/>
-          <w:lang w:eastAsia="fr-FR"/>
-        </w:rPr>
-        <w:drawing>
-          <wp:inline distT="0" distB="0" distL="0" distR="0" wp14:anchorId="0F64FCB4" wp14:editId="04AEEBBD">
-            <wp:extent cx="3867150" cy="3125317"/>
-            <wp:effectExtent l="0" t="0" r="0" b="0"/>
-            <wp:docPr id="2" name="Image 2"/>
-            <wp:cNvGraphicFramePr>
-              <a:graphicFrameLocks xmlns:a="http://schemas.openxmlformats.org/drawingml/2006/main" noChangeAspect="1"/>
-            </wp:cNvGraphicFramePr>
-            <a:graphic xmlns:a="http://schemas.openxmlformats.org/drawingml/2006/main">
-              <a:graphicData uri="http://schemas.openxmlformats.org/drawingml/2006/picture">
-                <pic:pic xmlns:pic="http://schemas.openxmlformats.org/drawingml/2006/picture">
-                  <pic:nvPicPr>
-                    <pic:cNvPr id="0" name=""/>
-                    <pic:cNvPicPr/>
-                  </pic:nvPicPr>
-                  <pic:blipFill>
-                    <a:blip r:embed="rId6"/>
-                    <a:stretch>
-                      <a:fillRect/>
-                    </a:stretch>
-                  </pic:blipFill>
-                  <pic:spPr>
-                    <a:xfrm>
-                      <a:off x="0" y="0"/>
-                      <a:ext cx="3869042" cy="3126846"/>
-                    </a:xfrm>
-                    <a:prstGeom prst="rect">
-                      <a:avLst/>
-                    </a:prstGeom>
-                  </pic:spPr>
-                </pic:pic>
-              </a:graphicData>
-            </a:graphic>
-          </wp:inline>
-        </w:drawing>
-      </w:r>
-    </w:p>
-    <w:p>
-      <w:r>
-        <w:t xml:space="preserve">Si on souhaite revenir au comportement par défaut : faire pareil en </w:t>
-      </w:r>
-      <w:r>
-        <w:rPr>
-          <w:b/>
-        </w:rPr>
-        <w:t>décochant</w:t>
-      </w:r>
-      <w:r>
-        <w:t xml:space="preserve"> </w:t>
-      </w:r>
-      <w:r>
-        <w:t>« Groupe mutuellement exclusif »</w:t>
-      </w:r>
-      <w:r>
-        <w:t xml:space="preserve">. Penser à </w:t>
-      </w:r>
-      <w:r>
-        <w:t>enregistrer</w:t>
-      </w:r>
-      <w:r>
-        <w:t xml:space="preserve"> le</w:t>
-      </w:r>
-      <w:r>
-        <w:t xml:space="preserve"> projet pour une prise en compte la prochaine fois.</w:t>
-      </w:r>
-    </w:p>
-    <w:p/>
-    <w:p>
-      <w:pPr>
-        <w:shd w:val="clear" w:color="auto" w:fill="D9D9D9" w:themeFill="background1" w:themeFillShade="D9"/>
-        <w:rPr>
-          <w:b/>
-        </w:rPr>
-      </w:pPr>
-      <w:r>
-        <w:rPr>
-          <w:b/>
-        </w:rPr>
-        <w:lastRenderedPageBreak/>
-        <w:t xml:space="preserve">Comment ajouter et utiliser le plugin </w:t>
-      </w:r>
-      <w:proofErr w:type="spellStart"/>
-      <w:r>
-        <w:rPr>
-          <w:b/>
-        </w:rPr>
-        <w:t>StreetView</w:t>
-      </w:r>
-      <w:proofErr w:type="spellEnd"/>
-    </w:p>
-    <w:p>
-      <w:r>
-        <w:rPr>
-          <w:b/>
-        </w:rPr>
-        <w:t>Extensions -&gt; Installer / Gérer les extensions</w:t>
-      </w:r>
-      <w:r>
-        <w:t>. Avec la barre de recherche, chercher « </w:t>
-      </w:r>
-      <w:proofErr w:type="spellStart"/>
-      <w:r>
-        <w:t>StreetView</w:t>
-      </w:r>
-      <w:proofErr w:type="spellEnd"/>
-      <w:r>
-        <w:t> » et installer le plugin de ce nom (et non pas go2streetview).</w:t>
-      </w:r>
-    </w:p>
-    <w:p>
-      <w:r>
-        <w:t xml:space="preserve">Ensuite il faut l’utiliser dans la fenêtre </w:t>
-      </w:r>
-      <w:proofErr w:type="spellStart"/>
-      <w:r>
-        <w:t>QGis</w:t>
-      </w:r>
-      <w:proofErr w:type="spellEnd"/>
-      <w:r>
-        <w:t xml:space="preserve"> (le plugin </w:t>
-      </w:r>
-      <w:proofErr w:type="spellStart"/>
-      <w:r>
-        <w:t>StreetView</w:t>
-      </w:r>
-      <w:proofErr w:type="spellEnd"/>
-      <w:r>
-        <w:t xml:space="preserve"> n’est pas utilisable dans </w:t>
-      </w:r>
-      <w:proofErr w:type="spellStart"/>
-      <w:r>
-        <w:t>TrainMinator</w:t>
-      </w:r>
-      <w:proofErr w:type="spellEnd"/>
-      <w:r>
-        <w:t xml:space="preserve">). </w:t>
-      </w:r>
-    </w:p>
-    <w:p>
-      <w:r>
-        <w:t xml:space="preserve">Cliquer sur le petit bonhomme dans la barre d’outils </w:t>
-      </w:r>
-      <w:r>
-        <w:rPr>
-          <w:noProof/>
-          <w:lang w:eastAsia="fr-FR"/>
-        </w:rPr>
-        <w:drawing>
-          <wp:inline distT="0" distB="0" distL="0" distR="0" wp14:anchorId="75B9CB32" wp14:editId="0800935B">
-            <wp:extent cx="361950" cy="428625"/>
-            <wp:effectExtent l="0" t="0" r="0" b="9525"/>
-            <wp:docPr id="3" name="Image 3"/>
-            <wp:cNvGraphicFramePr>
-              <a:graphicFrameLocks xmlns:a="http://schemas.openxmlformats.org/drawingml/2006/main" noChangeAspect="1"/>
-            </wp:cNvGraphicFramePr>
-            <a:graphic xmlns:a="http://schemas.openxmlformats.org/drawingml/2006/main">
-              <a:graphicData uri="http://schemas.openxmlformats.org/drawingml/2006/picture">
-                <pic:pic xmlns:pic="http://schemas.openxmlformats.org/drawingml/2006/picture">
-                  <pic:nvPicPr>
-                    <pic:cNvPr id="0" name=""/>
-                    <pic:cNvPicPr/>
-                  </pic:nvPicPr>
-                  <pic:blipFill>
-                    <a:blip r:embed="rId7"/>
-                    <a:stretch>
-                      <a:fillRect/>
-                    </a:stretch>
-                  </pic:blipFill>
-                  <pic:spPr>
-                    <a:xfrm>
-                      <a:off x="0" y="0"/>
-                      <a:ext cx="361950" cy="428625"/>
-                    </a:xfrm>
-                    <a:prstGeom prst="rect">
-                      <a:avLst/>
-                    </a:prstGeom>
-                  </pic:spPr>
-                </pic:pic>
-              </a:graphicData>
-            </a:graphic>
-          </wp:inline>
-        </w:drawing>
-      </w:r>
-      <w:r>
-        <w:t>.</w:t>
       </w:r>
       <w:bookmarkStart w:id="0" w:name="_GoBack"/>
       <w:bookmarkEnd w:id="0"/>
     </w:p>
-    <w:p>
-      <w:r>
-        <w:t xml:space="preserve">Cliquer sur la carte : un navigateur s’ouvre, avec </w:t>
-      </w:r>
-      <w:proofErr w:type="spellStart"/>
-      <w:r>
-        <w:t>StreetView</w:t>
-      </w:r>
-      <w:proofErr w:type="spellEnd"/>
-      <w:r>
-        <w:t xml:space="preserve"> positionné au bon endroit.</w:t>
-      </w:r>
-    </w:p>
-    <w:p/>
     <w:sectPr>
       <w:pgSz w:w="11906" w:h="16838"/>
       <w:pgMar w:top="1417" w:right="1417" w:bottom="1417" w:left="1417" w:header="708" w:footer="708" w:gutter="0"/>
@@ -1450,127 +1026,11 @@
       </w:rPr>
     </w:lvl>
   </w:abstractNum>
-  <w:abstractNum w:abstractNumId="2">
-    <w:nsid w:val="4430170E"/>
-    <w:multiLevelType w:val="hybridMultilevel"/>
-    <w:tmpl w:val="42181DC0"/>
-    <w:lvl w:ilvl="0" w:tplc="040C0001">
-      <w:start w:val="1"/>
-      <w:numFmt w:val="bullet"/>
-      <w:lvlText w:val=""/>
-      <w:lvlJc w:val="left"/>
-      <w:pPr>
-        <w:ind w:left="720" w:hanging="360"/>
-      </w:pPr>
-      <w:rPr>
-        <w:rFonts w:ascii="Symbol" w:hAnsi="Symbol" w:hint="default"/>
-      </w:rPr>
-    </w:lvl>
-    <w:lvl w:ilvl="1" w:tplc="040C0003" w:tentative="1">
-      <w:start w:val="1"/>
-      <w:numFmt w:val="bullet"/>
-      <w:lvlText w:val="o"/>
-      <w:lvlJc w:val="left"/>
-      <w:pPr>
-        <w:ind w:left="1440" w:hanging="360"/>
-      </w:pPr>
-      <w:rPr>
-        <w:rFonts w:ascii="Courier New" w:hAnsi="Courier New" w:cs="Courier New" w:hint="default"/>
-      </w:rPr>
-    </w:lvl>
-    <w:lvl w:ilvl="2" w:tplc="040C0005" w:tentative="1">
-      <w:start w:val="1"/>
-      <w:numFmt w:val="bullet"/>
-      <w:lvlText w:val=""/>
-      <w:lvlJc w:val="left"/>
-      <w:pPr>
-        <w:ind w:left="2160" w:hanging="360"/>
-      </w:pPr>
-      <w:rPr>
-        <w:rFonts w:ascii="Wingdings" w:hAnsi="Wingdings" w:hint="default"/>
-      </w:rPr>
-    </w:lvl>
-    <w:lvl w:ilvl="3" w:tplc="040C0001" w:tentative="1">
-      <w:start w:val="1"/>
-      <w:numFmt w:val="bullet"/>
-      <w:lvlText w:val=""/>
-      <w:lvlJc w:val="left"/>
-      <w:pPr>
-        <w:ind w:left="2880" w:hanging="360"/>
-      </w:pPr>
-      <w:rPr>
-        <w:rFonts w:ascii="Symbol" w:hAnsi="Symbol" w:hint="default"/>
-      </w:rPr>
-    </w:lvl>
-    <w:lvl w:ilvl="4" w:tplc="040C0003" w:tentative="1">
-      <w:start w:val="1"/>
-      <w:numFmt w:val="bullet"/>
-      <w:lvlText w:val="o"/>
-      <w:lvlJc w:val="left"/>
-      <w:pPr>
-        <w:ind w:left="3600" w:hanging="360"/>
-      </w:pPr>
-      <w:rPr>
-        <w:rFonts w:ascii="Courier New" w:hAnsi="Courier New" w:cs="Courier New" w:hint="default"/>
-      </w:rPr>
-    </w:lvl>
-    <w:lvl w:ilvl="5" w:tplc="040C0005" w:tentative="1">
-      <w:start w:val="1"/>
-      <w:numFmt w:val="bullet"/>
-      <w:lvlText w:val=""/>
-      <w:lvlJc w:val="left"/>
-      <w:pPr>
-        <w:ind w:left="4320" w:hanging="360"/>
-      </w:pPr>
-      <w:rPr>
-        <w:rFonts w:ascii="Wingdings" w:hAnsi="Wingdings" w:hint="default"/>
-      </w:rPr>
-    </w:lvl>
-    <w:lvl w:ilvl="6" w:tplc="040C0001" w:tentative="1">
-      <w:start w:val="1"/>
-      <w:numFmt w:val="bullet"/>
-      <w:lvlText w:val=""/>
-      <w:lvlJc w:val="left"/>
-      <w:pPr>
-        <w:ind w:left="5040" w:hanging="360"/>
-      </w:pPr>
-      <w:rPr>
-        <w:rFonts w:ascii="Symbol" w:hAnsi="Symbol" w:hint="default"/>
-      </w:rPr>
-    </w:lvl>
-    <w:lvl w:ilvl="7" w:tplc="040C0003" w:tentative="1">
-      <w:start w:val="1"/>
-      <w:numFmt w:val="bullet"/>
-      <w:lvlText w:val="o"/>
-      <w:lvlJc w:val="left"/>
-      <w:pPr>
-        <w:ind w:left="5760" w:hanging="360"/>
-      </w:pPr>
-      <w:rPr>
-        <w:rFonts w:ascii="Courier New" w:hAnsi="Courier New" w:cs="Courier New" w:hint="default"/>
-      </w:rPr>
-    </w:lvl>
-    <w:lvl w:ilvl="8" w:tplc="040C0005" w:tentative="1">
-      <w:start w:val="1"/>
-      <w:numFmt w:val="bullet"/>
-      <w:lvlText w:val=""/>
-      <w:lvlJc w:val="left"/>
-      <w:pPr>
-        <w:ind w:left="6480" w:hanging="360"/>
-      </w:pPr>
-      <w:rPr>
-        <w:rFonts w:ascii="Wingdings" w:hAnsi="Wingdings" w:hint="default"/>
-      </w:rPr>
-    </w:lvl>
-  </w:abstractNum>
   <w:num w:numId="1">
     <w:abstractNumId w:val="0"/>
   </w:num>
   <w:num w:numId="2">
     <w:abstractNumId w:val="1"/>
-  </w:num>
-  <w:num w:numId="3">
-    <w:abstractNumId w:val="2"/>
   </w:num>
 </w:numbering>
 </file>
@@ -1773,36 +1233,6 @@
       <w:contextualSpacing/>
     </w:pPr>
   </w:style>
-  <w:style w:type="paragraph" w:styleId="Textedebulles">
-    <w:name w:val="Balloon Text"/>
-    <w:basedOn w:val="Normal"/>
-    <w:link w:val="TextedebullesCar"/>
-    <w:uiPriority w:val="99"/>
-    <w:semiHidden/>
-    <w:unhideWhenUsed/>
-    <w:rsid w:val="00A407B3"/>
-    <w:pPr>
-      <w:spacing w:after="0" w:line="240" w:lineRule="auto"/>
-    </w:pPr>
-    <w:rPr>
-      <w:rFonts w:ascii="Tahoma" w:hAnsi="Tahoma" w:cs="Tahoma"/>
-      <w:sz w:val="16"/>
-      <w:szCs w:val="16"/>
-    </w:rPr>
-  </w:style>
-  <w:style w:type="character" w:customStyle="1" w:styleId="TextedebullesCar">
-    <w:name w:val="Texte de bulles Car"/>
-    <w:basedOn w:val="Policepardfaut"/>
-    <w:link w:val="Textedebulles"/>
-    <w:uiPriority w:val="99"/>
-    <w:semiHidden/>
-    <w:rsid w:val="00A407B3"/>
-    <w:rPr>
-      <w:rFonts w:ascii="Tahoma" w:hAnsi="Tahoma" w:cs="Tahoma"/>
-      <w:sz w:val="16"/>
-      <w:szCs w:val="16"/>
-    </w:rPr>
-  </w:style>
 </w:styles>
 </file>
 
@@ -2003,36 +1433,6 @@
       <w:ind w:left="720"/>
       <w:contextualSpacing/>
     </w:pPr>
-  </w:style>
-  <w:style w:type="paragraph" w:styleId="Textedebulles">
-    <w:name w:val="Balloon Text"/>
-    <w:basedOn w:val="Normal"/>
-    <w:link w:val="TextedebullesCar"/>
-    <w:uiPriority w:val="99"/>
-    <w:semiHidden/>
-    <w:unhideWhenUsed/>
-    <w:rsid w:val="00A407B3"/>
-    <w:pPr>
-      <w:spacing w:after="0" w:line="240" w:lineRule="auto"/>
-    </w:pPr>
-    <w:rPr>
-      <w:rFonts w:ascii="Tahoma" w:hAnsi="Tahoma" w:cs="Tahoma"/>
-      <w:sz w:val="16"/>
-      <w:szCs w:val="16"/>
-    </w:rPr>
-  </w:style>
-  <w:style w:type="character" w:customStyle="1" w:styleId="TextedebullesCar">
-    <w:name w:val="Texte de bulles Car"/>
-    <w:basedOn w:val="Policepardfaut"/>
-    <w:link w:val="Textedebulles"/>
-    <w:uiPriority w:val="99"/>
-    <w:semiHidden/>
-    <w:rsid w:val="00A407B3"/>
-    <w:rPr>
-      <w:rFonts w:ascii="Tahoma" w:hAnsi="Tahoma" w:cs="Tahoma"/>
-      <w:sz w:val="16"/>
-      <w:szCs w:val="16"/>
-    </w:rPr>
   </w:style>
 </w:styles>
 </file>

</xml_diff>

<commit_message>
MAJ doc + faq
</commit_message>
<xml_diff>
--- a/docs/TraiNminaTor-FAQ.docx
+++ b/docs/TraiNminaTor-FAQ.docx
@@ -418,6 +418,13 @@
     </w:p>
     <w:p>
       <w:pPr>
+        <w:rPr>
+          <w:u w:val="single"/>
+        </w:rPr>
+      </w:pPr>
+    </w:p>
+    <w:p>
+      <w:pPr>
         <w:shd w:val="clear" w:color="auto" w:fill="D9D9D9" w:themeFill="background1" w:themeFillShade="D9"/>
         <w:rPr>
           <w:b/>
@@ -608,6 +615,9 @@
         </w:numPr>
       </w:pPr>
       <w:r>
+        <w:t xml:space="preserve">hachuré </w:t>
+      </w:r>
+      <w:r>
         <w:t>orange : ce qui n’est pas saisi</w:t>
       </w:r>
     </w:p>
@@ -653,6 +663,11 @@
     </w:p>
     <w:p>
       <w:pPr>
+        <w:ind w:left="1080"/>
+      </w:pPr>
+    </w:p>
+    <w:p>
+      <w:pPr>
         <w:shd w:val="clear" w:color="auto" w:fill="D9D9D9" w:themeFill="background1" w:themeFillShade="D9"/>
         <w:rPr>
           <w:b/>
@@ -670,6 +685,7 @@
         <w:t>Oui, dans les couches LABELD_DATA.</w:t>
       </w:r>
     </w:p>
+    <w:p/>
     <w:p>
       <w:pPr>
         <w:shd w:val="clear" w:color="auto" w:fill="D9D9D9" w:themeFill="background1" w:themeFillShade="D9"/>
@@ -697,6 +713,11 @@
       </w:r>
     </w:p>
     <w:p>
+      <w:pPr>
+        <w:rPr>
+          <w:i/>
+        </w:rPr>
+      </w:pPr>
       <w:r>
         <w:t xml:space="preserve">Dans le dossier du projet : les sous-dossiers </w:t>
       </w:r>
@@ -725,6 +746,7 @@
         <w:t>Ce sont les seuls dossiers dans lesquels des données sont écrites.</w:t>
       </w:r>
     </w:p>
+    <w:p/>
     <w:p>
       <w:pPr>
         <w:shd w:val="clear" w:color="auto" w:fill="D9D9D9" w:themeFill="background1" w:themeFillShade="D9"/>
@@ -761,13 +783,28 @@
     </w:p>
     <w:p>
       <w:r>
-        <w:t>Non. Avant de fermer le plugin</w:t>
-      </w:r>
-      <w:r>
+        <w:t xml:space="preserve">Non. </w:t>
+      </w:r>
+      <w:r>
+        <w:rPr>
+          <w:b/>
+        </w:rPr>
+        <w:t>Avant de fermer le plugin</w:t>
+      </w:r>
+      <w:r>
+        <w:rPr>
+          <w:b/>
+        </w:rPr>
         <w:t>,</w:t>
       </w:r>
       <w:r>
-        <w:t xml:space="preserve"> bien faire ECHAP pour enlever toute sélection en cours, puis STOP. Ne pas sauvegarder le projet quand </w:t>
+        <w:rPr>
+          <w:b/>
+        </w:rPr>
+        <w:t xml:space="preserve"> bien faire ECHAP pour enlever toute sélection en cours, puis STOP</w:t>
+      </w:r>
+      <w:r>
+        <w:t xml:space="preserve">. Ne pas sauvegarder le projet quand </w:t>
       </w:r>
       <w:proofErr w:type="spellStart"/>
       <w:r>
@@ -784,10 +821,397 @@
       <w:proofErr w:type="spellEnd"/>
       <w:r>
         <w:t xml:space="preserve"> dont on a parfaitement conscience).</w:t>
+      </w:r>
+    </w:p>
+    <w:p/>
+    <w:p>
+      <w:pPr>
+        <w:shd w:val="clear" w:color="auto" w:fill="D9D9D9" w:themeFill="background1" w:themeFillShade="D9"/>
+        <w:rPr>
+          <w:b/>
+        </w:rPr>
+      </w:pPr>
+      <w:r>
+        <w:rPr>
+          <w:b/>
+        </w:rPr>
+        <w:t>Je me suis trompé de code quand j’ai affecté un label, comment faire ?</w:t>
+      </w:r>
+    </w:p>
+    <w:p>
+      <w:r>
+        <w:t>Si on a effectué une affectation malencontreuse (après avoir réalisé le clic-droit) :</w:t>
+      </w:r>
+    </w:p>
+    <w:p>
+      <w:pPr>
+        <w:pStyle w:val="Paragraphedeliste"/>
+        <w:numPr>
+          <w:ilvl w:val="0"/>
+          <w:numId w:val="3"/>
+        </w:numPr>
+      </w:pPr>
+      <w:r>
+        <w:t xml:space="preserve">Utiliser </w:t>
+      </w:r>
+      <w:proofErr w:type="spellStart"/>
+      <w:r>
+        <w:t>Delete</w:t>
+      </w:r>
+      <w:proofErr w:type="spellEnd"/>
+      <w:r>
+        <w:t xml:space="preserve"> </w:t>
+      </w:r>
+      <w:proofErr w:type="spellStart"/>
+      <w:r>
+        <w:t>Current</w:t>
+      </w:r>
+      <w:proofErr w:type="spellEnd"/>
+      <w:r>
+        <w:t xml:space="preserve"> + Stri</w:t>
+      </w:r>
+      <w:r>
+        <w:t>ct</w:t>
+      </w:r>
+      <w:r>
+        <w:t>-</w:t>
+      </w:r>
+      <w:proofErr w:type="spellStart"/>
+      <w:r>
+        <w:t>Polygon</w:t>
+      </w:r>
+      <w:proofErr w:type="spellEnd"/>
+      <w:r>
+        <w:t xml:space="preserve"> pour vider l’affectation</w:t>
+      </w:r>
+      <w:r>
+        <w:t xml:space="preserve"> (en choisissant comme classe la classe erronée). L’association des deux outils est la plus efficace pour sélectionner un groupe de polygones de même label, sans déborder.</w:t>
+      </w:r>
+    </w:p>
+    <w:p>
+      <w:pPr>
+        <w:pStyle w:val="Paragraphedeliste"/>
+        <w:numPr>
+          <w:ilvl w:val="0"/>
+          <w:numId w:val="3"/>
+        </w:numPr>
+      </w:pPr>
+      <w:r>
+        <w:t xml:space="preserve">Recommencer la sélection puis l’affectation avec le bon code. Bien penser à choisir le bouton </w:t>
+      </w:r>
+      <w:proofErr w:type="spellStart"/>
+      <w:r>
+        <w:rPr>
+          <w:i/>
+        </w:rPr>
+        <w:t>Labeling</w:t>
+      </w:r>
+      <w:proofErr w:type="spellEnd"/>
+      <w:r>
+        <w:t xml:space="preserve"> à la place de </w:t>
+      </w:r>
+      <w:proofErr w:type="spellStart"/>
+      <w:r>
+        <w:rPr>
+          <w:i/>
+        </w:rPr>
+        <w:t>Delete</w:t>
+      </w:r>
+      <w:proofErr w:type="spellEnd"/>
+      <w:r>
+        <w:rPr>
+          <w:i/>
+        </w:rPr>
+        <w:t xml:space="preserve"> </w:t>
+      </w:r>
+      <w:proofErr w:type="spellStart"/>
+      <w:r>
+        <w:rPr>
+          <w:i/>
+        </w:rPr>
+        <w:t>Current</w:t>
+      </w:r>
+      <w:proofErr w:type="spellEnd"/>
+      <w:r>
+        <w:t>.</w:t>
+      </w:r>
+    </w:p>
+    <w:p/>
+    <w:p>
+      <w:pPr>
+        <w:shd w:val="clear" w:color="auto" w:fill="D9D9D9" w:themeFill="background1" w:themeFillShade="D9"/>
+        <w:rPr>
+          <w:b/>
+        </w:rPr>
+      </w:pPr>
+      <w:r>
+        <w:rPr>
+          <w:b/>
+        </w:rPr>
+        <w:t>En manipulant la glissière (ou TAB), je souhaite n’afficher que le niveau courant de la pyramide, et non pas le niveau courant et les niveaux inférieurs</w:t>
+      </w:r>
+    </w:p>
+    <w:p>
+      <w:r>
+        <w:t>Sortir du plugin (faire Stop avant).</w:t>
+      </w:r>
+    </w:p>
+    <w:p>
+      <w:r>
+        <w:t xml:space="preserve">Dans </w:t>
+      </w:r>
+      <w:proofErr w:type="spellStart"/>
+      <w:r>
+        <w:t>QGis</w:t>
+      </w:r>
+      <w:proofErr w:type="spellEnd"/>
+      <w:r>
+        <w:t> : dans le gestionnaire de couche, faire un clic-droit sur le groupe LABELED_DATA.</w:t>
+      </w:r>
+    </w:p>
+    <w:p>
+      <w:r>
+        <w:t>Cocher « Groupe mutuellement exclusif ».</w:t>
+      </w:r>
+    </w:p>
+    <w:p>
+      <w:r>
+        <w:t xml:space="preserve">Enregistrer le projet </w:t>
+      </w:r>
+      <w:proofErr w:type="spellStart"/>
+      <w:r>
+        <w:t>QGis</w:t>
+      </w:r>
+      <w:proofErr w:type="spellEnd"/>
+      <w:r>
+        <w:t xml:space="preserve"> pour une prise en compte la prochaine fois</w:t>
+      </w:r>
+      <w:r>
+        <w:t>.</w:t>
+      </w:r>
+    </w:p>
+    <w:p>
+      <w:r>
+        <w:t xml:space="preserve">Observer le comportement dans le plugin. Attention, on ne voit plus la symbolisation des niveaux inférieurs, ce qui est </w:t>
+      </w:r>
+      <w:proofErr w:type="spellStart"/>
+      <w:r>
+        <w:t>piégeux</w:t>
+      </w:r>
+      <w:proofErr w:type="spellEnd"/>
+      <w:r>
+        <w:t>.</w:t>
+      </w:r>
+    </w:p>
+    <w:p>
+      <w:r>
+        <w:rPr>
+          <w:noProof/>
+          <w:lang w:eastAsia="fr-FR"/>
+        </w:rPr>
+        <w:drawing>
+          <wp:inline distT="0" distB="0" distL="0" distR="0" wp14:anchorId="0F64FCB4" wp14:editId="04AEEBBD">
+            <wp:extent cx="3867150" cy="3125317"/>
+            <wp:effectExtent l="0" t="0" r="0" b="0"/>
+            <wp:docPr id="2" name="Image 2"/>
+            <wp:cNvGraphicFramePr>
+              <a:graphicFrameLocks xmlns:a="http://schemas.openxmlformats.org/drawingml/2006/main" noChangeAspect="1"/>
+            </wp:cNvGraphicFramePr>
+            <a:graphic xmlns:a="http://schemas.openxmlformats.org/drawingml/2006/main">
+              <a:graphicData uri="http://schemas.openxmlformats.org/drawingml/2006/picture">
+                <pic:pic xmlns:pic="http://schemas.openxmlformats.org/drawingml/2006/picture">
+                  <pic:nvPicPr>
+                    <pic:cNvPr id="0" name=""/>
+                    <pic:cNvPicPr/>
+                  </pic:nvPicPr>
+                  <pic:blipFill>
+                    <a:blip r:embed="rId6"/>
+                    <a:stretch>
+                      <a:fillRect/>
+                    </a:stretch>
+                  </pic:blipFill>
+                  <pic:spPr>
+                    <a:xfrm>
+                      <a:off x="0" y="0"/>
+                      <a:ext cx="3869042" cy="3126846"/>
+                    </a:xfrm>
+                    <a:prstGeom prst="rect">
+                      <a:avLst/>
+                    </a:prstGeom>
+                  </pic:spPr>
+                </pic:pic>
+              </a:graphicData>
+            </a:graphic>
+          </wp:inline>
+        </w:drawing>
+      </w:r>
+    </w:p>
+    <w:p>
+      <w:r>
+        <w:t xml:space="preserve">Si on souhaite revenir au comportement par défaut : faire pareil en </w:t>
+      </w:r>
+      <w:r>
+        <w:rPr>
+          <w:b/>
+        </w:rPr>
+        <w:t>décochant</w:t>
+      </w:r>
+      <w:r>
+        <w:t xml:space="preserve"> </w:t>
+      </w:r>
+      <w:r>
+        <w:t>« Groupe mutuellement exclusif »</w:t>
+      </w:r>
+      <w:r>
+        <w:t xml:space="preserve">. Penser à </w:t>
+      </w:r>
+      <w:r>
+        <w:t>enregistrer</w:t>
+      </w:r>
+      <w:r>
+        <w:t xml:space="preserve"> le</w:t>
+      </w:r>
+      <w:r>
+        <w:t xml:space="preserve"> projet pour une prise en compte la prochaine fois.</w:t>
+      </w:r>
+    </w:p>
+    <w:p/>
+    <w:p>
+      <w:pPr>
+        <w:shd w:val="clear" w:color="auto" w:fill="D9D9D9" w:themeFill="background1" w:themeFillShade="D9"/>
+        <w:rPr>
+          <w:b/>
+        </w:rPr>
+      </w:pPr>
+      <w:r>
+        <w:rPr>
+          <w:b/>
+        </w:rPr>
+        <w:lastRenderedPageBreak/>
+        <w:t xml:space="preserve">Comment ajouter et utiliser le plugin </w:t>
+      </w:r>
+      <w:proofErr w:type="spellStart"/>
+      <w:r>
+        <w:rPr>
+          <w:b/>
+        </w:rPr>
+        <w:t>StreetView</w:t>
+      </w:r>
+      <w:proofErr w:type="spellEnd"/>
+    </w:p>
+    <w:p>
+      <w:r>
+        <w:rPr>
+          <w:b/>
+        </w:rPr>
+        <w:t>Extensions -&gt; Installer / Gérer les extensions</w:t>
+      </w:r>
+      <w:r>
+        <w:t>. Avec la barre de recherche, chercher « </w:t>
+      </w:r>
+      <w:proofErr w:type="spellStart"/>
+      <w:r>
+        <w:t>StreetView</w:t>
+      </w:r>
+      <w:proofErr w:type="spellEnd"/>
+      <w:r>
+        <w:t> » et installer le plugin de ce nom (et non pas go2streetview).</w:t>
+      </w:r>
+    </w:p>
+    <w:p>
+      <w:r>
+        <w:t xml:space="preserve">Ensuite il faut l’utiliser dans la fenêtre </w:t>
+      </w:r>
+      <w:proofErr w:type="spellStart"/>
+      <w:r>
+        <w:t>QGis</w:t>
+      </w:r>
+      <w:proofErr w:type="spellEnd"/>
+      <w:r>
+        <w:t xml:space="preserve"> (le plugin </w:t>
+      </w:r>
+      <w:proofErr w:type="spellStart"/>
+      <w:r>
+        <w:t>StreetView</w:t>
+      </w:r>
+      <w:proofErr w:type="spellEnd"/>
+      <w:r>
+        <w:t xml:space="preserve"> n’est pas utilisable dans </w:t>
+      </w:r>
+      <w:proofErr w:type="spellStart"/>
+      <w:r>
+        <w:t>TrainMinator</w:t>
+      </w:r>
+      <w:proofErr w:type="spellEnd"/>
+      <w:r>
+        <w:t xml:space="preserve">). </w:t>
+      </w:r>
+    </w:p>
+    <w:p>
+      <w:r>
+        <w:t xml:space="preserve">Cliquer sur le petit bonhomme dans la barre d’outils </w:t>
+      </w:r>
+      <w:r>
+        <w:rPr>
+          <w:noProof/>
+          <w:lang w:eastAsia="fr-FR"/>
+        </w:rPr>
+        <w:drawing>
+          <wp:inline distT="0" distB="0" distL="0" distR="0" wp14:anchorId="75B9CB32" wp14:editId="0800935B">
+            <wp:extent cx="361950" cy="428625"/>
+            <wp:effectExtent l="0" t="0" r="0" b="9525"/>
+            <wp:docPr id="3" name="Image 3"/>
+            <wp:cNvGraphicFramePr>
+              <a:graphicFrameLocks xmlns:a="http://schemas.openxmlformats.org/drawingml/2006/main" noChangeAspect="1"/>
+            </wp:cNvGraphicFramePr>
+            <a:graphic xmlns:a="http://schemas.openxmlformats.org/drawingml/2006/main">
+              <a:graphicData uri="http://schemas.openxmlformats.org/drawingml/2006/picture">
+                <pic:pic xmlns:pic="http://schemas.openxmlformats.org/drawingml/2006/picture">
+                  <pic:nvPicPr>
+                    <pic:cNvPr id="0" name=""/>
+                    <pic:cNvPicPr/>
+                  </pic:nvPicPr>
+                  <pic:blipFill>
+                    <a:blip r:embed="rId7"/>
+                    <a:stretch>
+                      <a:fillRect/>
+                    </a:stretch>
+                  </pic:blipFill>
+                  <pic:spPr>
+                    <a:xfrm>
+                      <a:off x="0" y="0"/>
+                      <a:ext cx="361950" cy="428625"/>
+                    </a:xfrm>
+                    <a:prstGeom prst="rect">
+                      <a:avLst/>
+                    </a:prstGeom>
+                  </pic:spPr>
+                </pic:pic>
+              </a:graphicData>
+            </a:graphic>
+          </wp:inline>
+        </w:drawing>
+      </w:r>
+      <w:r>
+        <w:t>.</w:t>
       </w:r>
       <w:bookmarkStart w:id="0" w:name="_GoBack"/>
       <w:bookmarkEnd w:id="0"/>
     </w:p>
+    <w:p>
+      <w:r>
+        <w:t xml:space="preserve">Cliquer sur la carte : un navigateur s’ouvre, avec </w:t>
+      </w:r>
+      <w:proofErr w:type="spellStart"/>
+      <w:r>
+        <w:t>StreetView</w:t>
+      </w:r>
+      <w:proofErr w:type="spellEnd"/>
+      <w:r>
+        <w:t xml:space="preserve"> positionné au bon endroit.</w:t>
+      </w:r>
+    </w:p>
+    <w:p/>
     <w:sectPr>
       <w:pgSz w:w="11906" w:h="16838"/>
       <w:pgMar w:top="1417" w:right="1417" w:bottom="1417" w:left="1417" w:header="708" w:footer="708" w:gutter="0"/>
@@ -1026,11 +1450,127 @@
       </w:rPr>
     </w:lvl>
   </w:abstractNum>
+  <w:abstractNum w:abstractNumId="2">
+    <w:nsid w:val="4430170E"/>
+    <w:multiLevelType w:val="hybridMultilevel"/>
+    <w:tmpl w:val="42181DC0"/>
+    <w:lvl w:ilvl="0" w:tplc="040C0001">
+      <w:start w:val="1"/>
+      <w:numFmt w:val="bullet"/>
+      <w:lvlText w:val=""/>
+      <w:lvlJc w:val="left"/>
+      <w:pPr>
+        <w:ind w:left="720" w:hanging="360"/>
+      </w:pPr>
+      <w:rPr>
+        <w:rFonts w:ascii="Symbol" w:hAnsi="Symbol" w:hint="default"/>
+      </w:rPr>
+    </w:lvl>
+    <w:lvl w:ilvl="1" w:tplc="040C0003" w:tentative="1">
+      <w:start w:val="1"/>
+      <w:numFmt w:val="bullet"/>
+      <w:lvlText w:val="o"/>
+      <w:lvlJc w:val="left"/>
+      <w:pPr>
+        <w:ind w:left="1440" w:hanging="360"/>
+      </w:pPr>
+      <w:rPr>
+        <w:rFonts w:ascii="Courier New" w:hAnsi="Courier New" w:cs="Courier New" w:hint="default"/>
+      </w:rPr>
+    </w:lvl>
+    <w:lvl w:ilvl="2" w:tplc="040C0005" w:tentative="1">
+      <w:start w:val="1"/>
+      <w:numFmt w:val="bullet"/>
+      <w:lvlText w:val=""/>
+      <w:lvlJc w:val="left"/>
+      <w:pPr>
+        <w:ind w:left="2160" w:hanging="360"/>
+      </w:pPr>
+      <w:rPr>
+        <w:rFonts w:ascii="Wingdings" w:hAnsi="Wingdings" w:hint="default"/>
+      </w:rPr>
+    </w:lvl>
+    <w:lvl w:ilvl="3" w:tplc="040C0001" w:tentative="1">
+      <w:start w:val="1"/>
+      <w:numFmt w:val="bullet"/>
+      <w:lvlText w:val=""/>
+      <w:lvlJc w:val="left"/>
+      <w:pPr>
+        <w:ind w:left="2880" w:hanging="360"/>
+      </w:pPr>
+      <w:rPr>
+        <w:rFonts w:ascii="Symbol" w:hAnsi="Symbol" w:hint="default"/>
+      </w:rPr>
+    </w:lvl>
+    <w:lvl w:ilvl="4" w:tplc="040C0003" w:tentative="1">
+      <w:start w:val="1"/>
+      <w:numFmt w:val="bullet"/>
+      <w:lvlText w:val="o"/>
+      <w:lvlJc w:val="left"/>
+      <w:pPr>
+        <w:ind w:left="3600" w:hanging="360"/>
+      </w:pPr>
+      <w:rPr>
+        <w:rFonts w:ascii="Courier New" w:hAnsi="Courier New" w:cs="Courier New" w:hint="default"/>
+      </w:rPr>
+    </w:lvl>
+    <w:lvl w:ilvl="5" w:tplc="040C0005" w:tentative="1">
+      <w:start w:val="1"/>
+      <w:numFmt w:val="bullet"/>
+      <w:lvlText w:val=""/>
+      <w:lvlJc w:val="left"/>
+      <w:pPr>
+        <w:ind w:left="4320" w:hanging="360"/>
+      </w:pPr>
+      <w:rPr>
+        <w:rFonts w:ascii="Wingdings" w:hAnsi="Wingdings" w:hint="default"/>
+      </w:rPr>
+    </w:lvl>
+    <w:lvl w:ilvl="6" w:tplc="040C0001" w:tentative="1">
+      <w:start w:val="1"/>
+      <w:numFmt w:val="bullet"/>
+      <w:lvlText w:val=""/>
+      <w:lvlJc w:val="left"/>
+      <w:pPr>
+        <w:ind w:left="5040" w:hanging="360"/>
+      </w:pPr>
+      <w:rPr>
+        <w:rFonts w:ascii="Symbol" w:hAnsi="Symbol" w:hint="default"/>
+      </w:rPr>
+    </w:lvl>
+    <w:lvl w:ilvl="7" w:tplc="040C0003" w:tentative="1">
+      <w:start w:val="1"/>
+      <w:numFmt w:val="bullet"/>
+      <w:lvlText w:val="o"/>
+      <w:lvlJc w:val="left"/>
+      <w:pPr>
+        <w:ind w:left="5760" w:hanging="360"/>
+      </w:pPr>
+      <w:rPr>
+        <w:rFonts w:ascii="Courier New" w:hAnsi="Courier New" w:cs="Courier New" w:hint="default"/>
+      </w:rPr>
+    </w:lvl>
+    <w:lvl w:ilvl="8" w:tplc="040C0005" w:tentative="1">
+      <w:start w:val="1"/>
+      <w:numFmt w:val="bullet"/>
+      <w:lvlText w:val=""/>
+      <w:lvlJc w:val="left"/>
+      <w:pPr>
+        <w:ind w:left="6480" w:hanging="360"/>
+      </w:pPr>
+      <w:rPr>
+        <w:rFonts w:ascii="Wingdings" w:hAnsi="Wingdings" w:hint="default"/>
+      </w:rPr>
+    </w:lvl>
+  </w:abstractNum>
   <w:num w:numId="1">
     <w:abstractNumId w:val="0"/>
   </w:num>
   <w:num w:numId="2">
     <w:abstractNumId w:val="1"/>
+  </w:num>
+  <w:num w:numId="3">
+    <w:abstractNumId w:val="2"/>
   </w:num>
 </w:numbering>
 </file>
@@ -1233,6 +1773,36 @@
       <w:contextualSpacing/>
     </w:pPr>
   </w:style>
+  <w:style w:type="paragraph" w:styleId="Textedebulles">
+    <w:name w:val="Balloon Text"/>
+    <w:basedOn w:val="Normal"/>
+    <w:link w:val="TextedebullesCar"/>
+    <w:uiPriority w:val="99"/>
+    <w:semiHidden/>
+    <w:unhideWhenUsed/>
+    <w:rsid w:val="00A407B3"/>
+    <w:pPr>
+      <w:spacing w:after="0" w:line="240" w:lineRule="auto"/>
+    </w:pPr>
+    <w:rPr>
+      <w:rFonts w:ascii="Tahoma" w:hAnsi="Tahoma" w:cs="Tahoma"/>
+      <w:sz w:val="16"/>
+      <w:szCs w:val="16"/>
+    </w:rPr>
+  </w:style>
+  <w:style w:type="character" w:customStyle="1" w:styleId="TextedebullesCar">
+    <w:name w:val="Texte de bulles Car"/>
+    <w:basedOn w:val="Policepardfaut"/>
+    <w:link w:val="Textedebulles"/>
+    <w:uiPriority w:val="99"/>
+    <w:semiHidden/>
+    <w:rsid w:val="00A407B3"/>
+    <w:rPr>
+      <w:rFonts w:ascii="Tahoma" w:hAnsi="Tahoma" w:cs="Tahoma"/>
+      <w:sz w:val="16"/>
+      <w:szCs w:val="16"/>
+    </w:rPr>
+  </w:style>
 </w:styles>
 </file>
 
@@ -1433,6 +2003,36 @@
       <w:ind w:left="720"/>
       <w:contextualSpacing/>
     </w:pPr>
+  </w:style>
+  <w:style w:type="paragraph" w:styleId="Textedebulles">
+    <w:name w:val="Balloon Text"/>
+    <w:basedOn w:val="Normal"/>
+    <w:link w:val="TextedebullesCar"/>
+    <w:uiPriority w:val="99"/>
+    <w:semiHidden/>
+    <w:unhideWhenUsed/>
+    <w:rsid w:val="00A407B3"/>
+    <w:pPr>
+      <w:spacing w:after="0" w:line="240" w:lineRule="auto"/>
+    </w:pPr>
+    <w:rPr>
+      <w:rFonts w:ascii="Tahoma" w:hAnsi="Tahoma" w:cs="Tahoma"/>
+      <w:sz w:val="16"/>
+      <w:szCs w:val="16"/>
+    </w:rPr>
+  </w:style>
+  <w:style w:type="character" w:customStyle="1" w:styleId="TextedebullesCar">
+    <w:name w:val="Texte de bulles Car"/>
+    <w:basedOn w:val="Policepardfaut"/>
+    <w:link w:val="Textedebulles"/>
+    <w:uiPriority w:val="99"/>
+    <w:semiHidden/>
+    <w:rsid w:val="00A407B3"/>
+    <w:rPr>
+      <w:rFonts w:ascii="Tahoma" w:hAnsi="Tahoma" w:cs="Tahoma"/>
+      <w:sz w:val="16"/>
+      <w:szCs w:val="16"/>
+    </w:rPr>
   </w:style>
 </w:styles>
 </file>

</xml_diff>